<commit_message>
la langue + indice
</commit_message>
<xml_diff>
--- a/Documentación control de versiones SQL v3.docx
+++ b/Documentación control de versiones SQL v3.docx
@@ -677,7 +677,19 @@
               <w:szCs w:val="24"/>
               <w:lang w:val="es-ES" w:eastAsia="en-US"/>
             </w:rPr>
-            <w:t>CONTENIDO</w:t>
+            <w:t>CONTEN</w:t>
+          </w:r>
+          <w:bookmarkStart w:id="1" w:name="_GoBack"/>
+          <w:bookmarkEnd w:id="1"/>
+          <w:r>
+            <w:rPr>
+              <w:rFonts w:ascii="Aller Light" w:eastAsiaTheme="minorHAnsi" w:hAnsi="Aller Light" w:cstheme="minorBidi"/>
+              <w:color w:val="808080" w:themeColor="background1" w:themeShade="80"/>
+              <w:sz w:val="24"/>
+              <w:szCs w:val="24"/>
+              <w:lang w:val="es-ES" w:eastAsia="en-US"/>
+            </w:rPr>
+            <w:t>IDO</w:t>
           </w:r>
         </w:p>
         <w:p>
@@ -716,7 +728,7 @@
             </w:rPr>
             <w:fldChar w:fldCharType="separate"/>
           </w:r>
-          <w:hyperlink w:anchor="_Toc32587267" w:history="1">
+          <w:hyperlink w:anchor="_Toc33008045" w:history="1">
             <w:r>
               <w:rPr>
                 <w:rStyle w:val="Hipervnculo"/>
@@ -763,7 +775,7 @@
                 <w:noProof/>
                 <w:webHidden/>
               </w:rPr>
-              <w:instrText xml:space="preserve"> PAGEREF _Toc32587267 \h </w:instrText>
+              <w:instrText xml:space="preserve"> PAGEREF _Toc33008045 \h </w:instrText>
             </w:r>
             <w:r>
               <w:rPr>
@@ -783,7 +795,7 @@
                 <w:noProof/>
                 <w:webHidden/>
               </w:rPr>
-              <w:t>3</w:t>
+              <w:t>4</w:t>
             </w:r>
             <w:r>
               <w:rPr>
@@ -812,7 +824,7 @@
               <w:lang w:val="es-MX" w:eastAsia="es-MX"/>
             </w:rPr>
           </w:pPr>
-          <w:hyperlink w:anchor="_Toc32587268" w:history="1">
+          <w:hyperlink w:anchor="_Toc33008046" w:history="1">
             <w:r>
               <w:rPr>
                 <w:rStyle w:val="Hipervnculo"/>
@@ -859,7 +871,7 @@
                 <w:noProof/>
                 <w:webHidden/>
               </w:rPr>
-              <w:instrText xml:space="preserve"> PAGEREF _Toc32587268 \h </w:instrText>
+              <w:instrText xml:space="preserve"> PAGEREF _Toc33008046 \h </w:instrText>
             </w:r>
             <w:r>
               <w:rPr>
@@ -879,7 +891,7 @@
                 <w:noProof/>
                 <w:webHidden/>
               </w:rPr>
-              <w:t>3</w:t>
+              <w:t>4</w:t>
             </w:r>
             <w:r>
               <w:rPr>
@@ -907,11 +919,17 @@
               <w:lang w:val="es-MX" w:eastAsia="es-MX"/>
             </w:rPr>
           </w:pPr>
-          <w:hyperlink w:anchor="_Toc32587269" w:history="1">
+          <w:hyperlink w:anchor="_Toc33008047" w:history="1">
             <w:r>
               <w:rPr>
                 <w:rStyle w:val="Hipervnculo"/>
                 <w:noProof/>
+                <w14:scene3d>
+                  <w14:camera w14:prst="orthographicFront"/>
+                  <w14:lightRig w14:rig="threePt" w14:dir="t">
+                    <w14:rot w14:lat="0" w14:lon="0" w14:rev="0"/>
+                  </w14:lightRig>
+                </w14:scene3d>
               </w:rPr>
               <w:t>2.1</w:t>
             </w:r>
@@ -953,7 +971,7 @@
                 <w:noProof/>
                 <w:webHidden/>
               </w:rPr>
-              <w:instrText xml:space="preserve"> PAGEREF _Toc32587269 \h </w:instrText>
+              <w:instrText xml:space="preserve"> PAGEREF _Toc33008047 \h </w:instrText>
             </w:r>
             <w:r>
               <w:rPr>
@@ -973,7 +991,7 @@
                 <w:noProof/>
                 <w:webHidden/>
               </w:rPr>
-              <w:t>3</w:t>
+              <w:t>4</w:t>
             </w:r>
             <w:r>
               <w:rPr>
@@ -1001,7 +1019,7 @@
               <w:lang w:val="es-MX" w:eastAsia="es-MX"/>
             </w:rPr>
           </w:pPr>
-          <w:hyperlink w:anchor="_Toc32587270" w:history="1">
+          <w:hyperlink w:anchor="_Toc33008048" w:history="1">
             <w:r>
               <w:rPr>
                 <w:rStyle w:val="Hipervnculo"/>
@@ -1047,7 +1065,7 @@
                 <w:noProof/>
                 <w:webHidden/>
               </w:rPr>
-              <w:instrText xml:space="preserve"> PAGEREF _Toc32587270 \h </w:instrText>
+              <w:instrText xml:space="preserve"> PAGEREF _Toc33008048 \h </w:instrText>
             </w:r>
             <w:r>
               <w:rPr>
@@ -1067,7 +1085,7 @@
                 <w:noProof/>
                 <w:webHidden/>
               </w:rPr>
-              <w:t>3</w:t>
+              <w:t>4</w:t>
             </w:r>
             <w:r>
               <w:rPr>
@@ -1095,11 +1113,17 @@
               <w:lang w:val="es-MX" w:eastAsia="es-MX"/>
             </w:rPr>
           </w:pPr>
-          <w:hyperlink w:anchor="_Toc32587271" w:history="1">
+          <w:hyperlink w:anchor="_Toc33008049" w:history="1">
             <w:r>
               <w:rPr>
                 <w:rStyle w:val="Hipervnculo"/>
                 <w:noProof/>
+                <w14:scene3d>
+                  <w14:camera w14:prst="orthographicFront"/>
+                  <w14:lightRig w14:rig="threePt" w14:dir="t">
+                    <w14:rot w14:lat="0" w14:lon="0" w14:rev="0"/>
+                  </w14:lightRig>
+                </w14:scene3d>
               </w:rPr>
               <w:t>2.2</w:t>
             </w:r>
@@ -1141,7 +1165,7 @@
                 <w:noProof/>
                 <w:webHidden/>
               </w:rPr>
-              <w:instrText xml:space="preserve"> PAGEREF _Toc32587271 \h </w:instrText>
+              <w:instrText xml:space="preserve"> PAGEREF _Toc33008049 \h </w:instrText>
             </w:r>
             <w:r>
               <w:rPr>
@@ -1161,7 +1185,7 @@
                 <w:noProof/>
                 <w:webHidden/>
               </w:rPr>
-              <w:t>3</w:t>
+              <w:t>4</w:t>
             </w:r>
             <w:r>
               <w:rPr>
@@ -1189,11 +1213,17 @@
               <w:lang w:val="es-MX" w:eastAsia="es-MX"/>
             </w:rPr>
           </w:pPr>
-          <w:hyperlink w:anchor="_Toc32587272" w:history="1">
+          <w:hyperlink w:anchor="_Toc33008050" w:history="1">
             <w:r>
               <w:rPr>
                 <w:rStyle w:val="Hipervnculo"/>
                 <w:noProof/>
+                <w14:scene3d>
+                  <w14:camera w14:prst="orthographicFront"/>
+                  <w14:lightRig w14:rig="threePt" w14:dir="t">
+                    <w14:rot w14:lat="0" w14:lon="0" w14:rev="0"/>
+                  </w14:lightRig>
+                </w14:scene3d>
               </w:rPr>
               <w:t>2.3</w:t>
             </w:r>
@@ -1235,7 +1265,7 @@
                 <w:noProof/>
                 <w:webHidden/>
               </w:rPr>
-              <w:instrText xml:space="preserve"> PAGEREF _Toc32587272 \h </w:instrText>
+              <w:instrText xml:space="preserve"> PAGEREF _Toc33008050 \h </w:instrText>
             </w:r>
             <w:r>
               <w:rPr>
@@ -1255,7 +1285,7 @@
                 <w:noProof/>
                 <w:webHidden/>
               </w:rPr>
-              <w:t>4</w:t>
+              <w:t>5</w:t>
             </w:r>
             <w:r>
               <w:rPr>
@@ -1283,11 +1313,17 @@
               <w:lang w:val="es-MX" w:eastAsia="es-MX"/>
             </w:rPr>
           </w:pPr>
-          <w:hyperlink w:anchor="_Toc32587273" w:history="1">
+          <w:hyperlink w:anchor="_Toc33008051" w:history="1">
             <w:r>
               <w:rPr>
                 <w:rStyle w:val="Hipervnculo"/>
                 <w:noProof/>
+                <w14:scene3d>
+                  <w14:camera w14:prst="orthographicFront"/>
+                  <w14:lightRig w14:rig="threePt" w14:dir="t">
+                    <w14:rot w14:lat="0" w14:lon="0" w14:rev="0"/>
+                  </w14:lightRig>
+                </w14:scene3d>
               </w:rPr>
               <w:t>2.4</w:t>
             </w:r>
@@ -1329,7 +1365,7 @@
                 <w:noProof/>
                 <w:webHidden/>
               </w:rPr>
-              <w:instrText xml:space="preserve"> PAGEREF _Toc32587273 \h </w:instrText>
+              <w:instrText xml:space="preserve"> PAGEREF _Toc33008051 \h </w:instrText>
             </w:r>
             <w:r>
               <w:rPr>
@@ -1349,7 +1385,7 @@
                 <w:noProof/>
                 <w:webHidden/>
               </w:rPr>
-              <w:t>4</w:t>
+              <w:t>5</w:t>
             </w:r>
             <w:r>
               <w:rPr>
@@ -1377,7 +1413,7 @@
               <w:lang w:val="es-MX" w:eastAsia="es-MX"/>
             </w:rPr>
           </w:pPr>
-          <w:hyperlink w:anchor="_Toc32587274" w:history="1">
+          <w:hyperlink w:anchor="_Toc33008052" w:history="1">
             <w:r>
               <w:rPr>
                 <w:rStyle w:val="Hipervnculo"/>
@@ -1423,7 +1459,7 @@
                 <w:noProof/>
                 <w:webHidden/>
               </w:rPr>
-              <w:instrText xml:space="preserve"> PAGEREF _Toc32587274 \h </w:instrText>
+              <w:instrText xml:space="preserve"> PAGEREF _Toc33008052 \h </w:instrText>
             </w:r>
             <w:r>
               <w:rPr>
@@ -1443,7 +1479,7 @@
                 <w:noProof/>
                 <w:webHidden/>
               </w:rPr>
-              <w:t>4</w:t>
+              <w:t>5</w:t>
             </w:r>
             <w:r>
               <w:rPr>
@@ -1471,7 +1507,7 @@
               <w:lang w:val="es-MX" w:eastAsia="es-MX"/>
             </w:rPr>
           </w:pPr>
-          <w:hyperlink w:anchor="_Toc32587275" w:history="1">
+          <w:hyperlink w:anchor="_Toc33008053" w:history="1">
             <w:r>
               <w:rPr>
                 <w:rStyle w:val="Hipervnculo"/>
@@ -1517,7 +1553,7 @@
                 <w:noProof/>
                 <w:webHidden/>
               </w:rPr>
-              <w:instrText xml:space="preserve"> PAGEREF _Toc32587275 \h </w:instrText>
+              <w:instrText xml:space="preserve"> PAGEREF _Toc33008053 \h </w:instrText>
             </w:r>
             <w:r>
               <w:rPr>
@@ -1537,7 +1573,7 @@
                 <w:noProof/>
                 <w:webHidden/>
               </w:rPr>
-              <w:t>4</w:t>
+              <w:t>5</w:t>
             </w:r>
             <w:r>
               <w:rPr>
@@ -1565,7 +1601,7 @@
               <w:lang w:val="es-MX" w:eastAsia="es-MX"/>
             </w:rPr>
           </w:pPr>
-          <w:hyperlink w:anchor="_Toc32587276" w:history="1">
+          <w:hyperlink w:anchor="_Toc33008054" w:history="1">
             <w:r>
               <w:rPr>
                 <w:rStyle w:val="Hipervnculo"/>
@@ -1611,7 +1647,7 @@
                 <w:noProof/>
                 <w:webHidden/>
               </w:rPr>
-              <w:instrText xml:space="preserve"> PAGEREF _Toc32587276 \h </w:instrText>
+              <w:instrText xml:space="preserve"> PAGEREF _Toc33008054 \h </w:instrText>
             </w:r>
             <w:r>
               <w:rPr>
@@ -1631,7 +1667,7 @@
                 <w:noProof/>
                 <w:webHidden/>
               </w:rPr>
-              <w:t>4</w:t>
+              <w:t>5</w:t>
             </w:r>
             <w:r>
               <w:rPr>
@@ -1660,7 +1696,7 @@
               <w:lang w:val="es-MX" w:eastAsia="es-MX"/>
             </w:rPr>
           </w:pPr>
-          <w:hyperlink w:anchor="_Toc32587277" w:history="1">
+          <w:hyperlink w:anchor="_Toc33008055" w:history="1">
             <w:r>
               <w:rPr>
                 <w:rStyle w:val="Hipervnculo"/>
@@ -1707,7 +1743,7 @@
                 <w:noProof/>
                 <w:webHidden/>
               </w:rPr>
-              <w:instrText xml:space="preserve"> PAGEREF _Toc32587277 \h </w:instrText>
+              <w:instrText xml:space="preserve"> PAGEREF _Toc33008055 \h </w:instrText>
             </w:r>
             <w:r>
               <w:rPr>
@@ -1727,7 +1763,7 @@
                 <w:noProof/>
                 <w:webHidden/>
               </w:rPr>
-              <w:t>5</w:t>
+              <w:t>6</w:t>
             </w:r>
             <w:r>
               <w:rPr>
@@ -1755,11 +1791,17 @@
               <w:lang w:val="es-MX" w:eastAsia="es-MX"/>
             </w:rPr>
           </w:pPr>
-          <w:hyperlink w:anchor="_Toc32587278" w:history="1">
+          <w:hyperlink w:anchor="_Toc33008056" w:history="1">
             <w:r>
               <w:rPr>
                 <w:rStyle w:val="Hipervnculo"/>
                 <w:noProof/>
+                <w14:scene3d>
+                  <w14:camera w14:prst="orthographicFront"/>
+                  <w14:lightRig w14:rig="threePt" w14:dir="t">
+                    <w14:rot w14:lat="0" w14:lon="0" w14:rev="0"/>
+                  </w14:lightRig>
+                </w14:scene3d>
               </w:rPr>
               <w:t>3.1</w:t>
             </w:r>
@@ -1801,7 +1843,7 @@
                 <w:noProof/>
                 <w:webHidden/>
               </w:rPr>
-              <w:instrText xml:space="preserve"> PAGEREF _Toc32587278 \h </w:instrText>
+              <w:instrText xml:space="preserve"> PAGEREF _Toc33008056 \h </w:instrText>
             </w:r>
             <w:r>
               <w:rPr>
@@ -1821,7 +1863,7 @@
                 <w:noProof/>
                 <w:webHidden/>
               </w:rPr>
-              <w:t>5</w:t>
+              <w:t>6</w:t>
             </w:r>
             <w:r>
               <w:rPr>
@@ -1849,11 +1891,17 @@
               <w:lang w:val="es-MX" w:eastAsia="es-MX"/>
             </w:rPr>
           </w:pPr>
-          <w:hyperlink w:anchor="_Toc32587279" w:history="1">
+          <w:hyperlink w:anchor="_Toc33008057" w:history="1">
             <w:r>
               <w:rPr>
                 <w:rStyle w:val="Hipervnculo"/>
                 <w:noProof/>
+                <w14:scene3d>
+                  <w14:camera w14:prst="orthographicFront"/>
+                  <w14:lightRig w14:rig="threePt" w14:dir="t">
+                    <w14:rot w14:lat="0" w14:lon="0" w14:rev="0"/>
+                  </w14:lightRig>
+                </w14:scene3d>
               </w:rPr>
               <w:t>3.2</w:t>
             </w:r>
@@ -1895,7 +1943,7 @@
                 <w:noProof/>
                 <w:webHidden/>
               </w:rPr>
-              <w:instrText xml:space="preserve"> PAGEREF _Toc32587279 \h </w:instrText>
+              <w:instrText xml:space="preserve"> PAGEREF _Toc33008057 \h </w:instrText>
             </w:r>
             <w:r>
               <w:rPr>
@@ -1915,7 +1963,7 @@
                 <w:noProof/>
                 <w:webHidden/>
               </w:rPr>
-              <w:t>5</w:t>
+              <w:t>6</w:t>
             </w:r>
             <w:r>
               <w:rPr>
@@ -1943,11 +1991,17 @@
               <w:lang w:val="es-MX" w:eastAsia="es-MX"/>
             </w:rPr>
           </w:pPr>
-          <w:hyperlink w:anchor="_Toc32587280" w:history="1">
+          <w:hyperlink w:anchor="_Toc33008058" w:history="1">
             <w:r>
               <w:rPr>
                 <w:rStyle w:val="Hipervnculo"/>
                 <w:noProof/>
+                <w14:scene3d>
+                  <w14:camera w14:prst="orthographicFront"/>
+                  <w14:lightRig w14:rig="threePt" w14:dir="t">
+                    <w14:rot w14:lat="0" w14:lon="0" w14:rev="0"/>
+                  </w14:lightRig>
+                </w14:scene3d>
               </w:rPr>
               <w:t>3.3</w:t>
             </w:r>
@@ -1989,7 +2043,7 @@
                 <w:noProof/>
                 <w:webHidden/>
               </w:rPr>
-              <w:instrText xml:space="preserve"> PAGEREF _Toc32587280 \h </w:instrText>
+              <w:instrText xml:space="preserve"> PAGEREF _Toc33008058 \h </w:instrText>
             </w:r>
             <w:r>
               <w:rPr>
@@ -2009,7 +2063,7 @@
                 <w:noProof/>
                 <w:webHidden/>
               </w:rPr>
-              <w:t>5</w:t>
+              <w:t>6</w:t>
             </w:r>
             <w:r>
               <w:rPr>
@@ -2037,11 +2091,17 @@
               <w:lang w:val="es-MX" w:eastAsia="es-MX"/>
             </w:rPr>
           </w:pPr>
-          <w:hyperlink w:anchor="_Toc32587281" w:history="1">
+          <w:hyperlink w:anchor="_Toc33008059" w:history="1">
             <w:r>
               <w:rPr>
                 <w:rStyle w:val="Hipervnculo"/>
                 <w:noProof/>
+                <w14:scene3d>
+                  <w14:camera w14:prst="orthographicFront"/>
+                  <w14:lightRig w14:rig="threePt" w14:dir="t">
+                    <w14:rot w14:lat="0" w14:lon="0" w14:rev="0"/>
+                  </w14:lightRig>
+                </w14:scene3d>
               </w:rPr>
               <w:t>3.4</w:t>
             </w:r>
@@ -2083,7 +2143,7 @@
                 <w:noProof/>
                 <w:webHidden/>
               </w:rPr>
-              <w:instrText xml:space="preserve"> PAGEREF _Toc32587281 \h </w:instrText>
+              <w:instrText xml:space="preserve"> PAGEREF _Toc33008059 \h </w:instrText>
             </w:r>
             <w:r>
               <w:rPr>
@@ -2103,7 +2163,7 @@
                 <w:noProof/>
                 <w:webHidden/>
               </w:rPr>
-              <w:t>6</w:t>
+              <w:t>7</w:t>
             </w:r>
             <w:r>
               <w:rPr>
@@ -2131,11 +2191,17 @@
               <w:lang w:val="es-MX" w:eastAsia="es-MX"/>
             </w:rPr>
           </w:pPr>
-          <w:hyperlink w:anchor="_Toc32587282" w:history="1">
+          <w:hyperlink w:anchor="_Toc33008060" w:history="1">
             <w:r>
               <w:rPr>
                 <w:rStyle w:val="Hipervnculo"/>
                 <w:noProof/>
+                <w14:scene3d>
+                  <w14:camera w14:prst="orthographicFront"/>
+                  <w14:lightRig w14:rig="threePt" w14:dir="t">
+                    <w14:rot w14:lat="0" w14:lon="0" w14:rev="0"/>
+                  </w14:lightRig>
+                </w14:scene3d>
               </w:rPr>
               <w:t>3.5</w:t>
             </w:r>
@@ -2177,7 +2243,7 @@
                 <w:noProof/>
                 <w:webHidden/>
               </w:rPr>
-              <w:instrText xml:space="preserve"> PAGEREF _Toc32587282 \h </w:instrText>
+              <w:instrText xml:space="preserve"> PAGEREF _Toc33008060 \h </w:instrText>
             </w:r>
             <w:r>
               <w:rPr>
@@ -2197,7 +2263,7 @@
                 <w:noProof/>
                 <w:webHidden/>
               </w:rPr>
-              <w:t>8</w:t>
+              <w:t>9</w:t>
             </w:r>
             <w:r>
               <w:rPr>
@@ -2225,11 +2291,17 @@
               <w:lang w:val="es-MX" w:eastAsia="es-MX"/>
             </w:rPr>
           </w:pPr>
-          <w:hyperlink w:anchor="_Toc32587283" w:history="1">
+          <w:hyperlink w:anchor="_Toc33008061" w:history="1">
             <w:r>
               <w:rPr>
                 <w:rStyle w:val="Hipervnculo"/>
                 <w:noProof/>
+                <w14:scene3d>
+                  <w14:camera w14:prst="orthographicFront"/>
+                  <w14:lightRig w14:rig="threePt" w14:dir="t">
+                    <w14:rot w14:lat="0" w14:lon="0" w14:rev="0"/>
+                  </w14:lightRig>
+                </w14:scene3d>
               </w:rPr>
               <w:t>3.6</w:t>
             </w:r>
@@ -2271,7 +2343,7 @@
                 <w:noProof/>
                 <w:webHidden/>
               </w:rPr>
-              <w:instrText xml:space="preserve"> PAGEREF _Toc32587283 \h </w:instrText>
+              <w:instrText xml:space="preserve"> PAGEREF _Toc33008061 \h </w:instrText>
             </w:r>
             <w:r>
               <w:rPr>
@@ -2291,7 +2363,7 @@
                 <w:noProof/>
                 <w:webHidden/>
               </w:rPr>
-              <w:t>9</w:t>
+              <w:t>10</w:t>
             </w:r>
             <w:r>
               <w:rPr>
@@ -2319,7 +2391,7 @@
               <w:lang w:val="es-MX" w:eastAsia="es-MX"/>
             </w:rPr>
           </w:pPr>
-          <w:hyperlink w:anchor="_Toc32587284" w:history="1">
+          <w:hyperlink w:anchor="_Toc33008062" w:history="1">
             <w:r>
               <w:rPr>
                 <w:rStyle w:val="Hipervnculo"/>
@@ -2365,7 +2437,7 @@
                 <w:noProof/>
                 <w:webHidden/>
               </w:rPr>
-              <w:instrText xml:space="preserve"> PAGEREF _Toc32587284 \h </w:instrText>
+              <w:instrText xml:space="preserve"> PAGEREF _Toc33008062 \h </w:instrText>
             </w:r>
             <w:r>
               <w:rPr>
@@ -2385,7 +2457,7 @@
                 <w:noProof/>
                 <w:webHidden/>
               </w:rPr>
-              <w:t>9</w:t>
+              <w:t>10</w:t>
             </w:r>
             <w:r>
               <w:rPr>
@@ -2413,7 +2485,7 @@
               <w:lang w:val="es-MX" w:eastAsia="es-MX"/>
             </w:rPr>
           </w:pPr>
-          <w:hyperlink w:anchor="_Toc32587285" w:history="1">
+          <w:hyperlink w:anchor="_Toc33008063" w:history="1">
             <w:r>
               <w:rPr>
                 <w:rStyle w:val="Hipervnculo"/>
@@ -2459,7 +2531,7 @@
                 <w:noProof/>
                 <w:webHidden/>
               </w:rPr>
-              <w:instrText xml:space="preserve"> PAGEREF _Toc32587285 \h </w:instrText>
+              <w:instrText xml:space="preserve"> PAGEREF _Toc33008063 \h </w:instrText>
             </w:r>
             <w:r>
               <w:rPr>
@@ -2479,7 +2551,7 @@
                 <w:noProof/>
                 <w:webHidden/>
               </w:rPr>
-              <w:t>10</w:t>
+              <w:t>11</w:t>
             </w:r>
             <w:r>
               <w:rPr>
@@ -2507,7 +2579,7 @@
               <w:lang w:val="es-MX" w:eastAsia="es-MX"/>
             </w:rPr>
           </w:pPr>
-          <w:hyperlink w:anchor="_Toc32587286" w:history="1">
+          <w:hyperlink w:anchor="_Toc33008064" w:history="1">
             <w:r>
               <w:rPr>
                 <w:rStyle w:val="Hipervnculo"/>
@@ -2553,7 +2625,7 @@
                 <w:noProof/>
                 <w:webHidden/>
               </w:rPr>
-              <w:instrText xml:space="preserve"> PAGEREF _Toc32587286 \h </w:instrText>
+              <w:instrText xml:space="preserve"> PAGEREF _Toc33008064 \h </w:instrText>
             </w:r>
             <w:r>
               <w:rPr>
@@ -2573,7 +2645,7 @@
                 <w:noProof/>
                 <w:webHidden/>
               </w:rPr>
-              <w:t>10</w:t>
+              <w:t>11</w:t>
             </w:r>
             <w:r>
               <w:rPr>
@@ -2601,7 +2673,7 @@
               <w:lang w:val="es-MX" w:eastAsia="es-MX"/>
             </w:rPr>
           </w:pPr>
-          <w:hyperlink w:anchor="_Toc32587287" w:history="1">
+          <w:hyperlink w:anchor="_Toc33008065" w:history="1">
             <w:r>
               <w:rPr>
                 <w:rStyle w:val="Hipervnculo"/>
@@ -2647,7 +2719,7 @@
                 <w:noProof/>
                 <w:webHidden/>
               </w:rPr>
-              <w:instrText xml:space="preserve"> PAGEREF _Toc32587287 \h </w:instrText>
+              <w:instrText xml:space="preserve"> PAGEREF _Toc33008065 \h </w:instrText>
             </w:r>
             <w:r>
               <w:rPr>
@@ -2667,7 +2739,7 @@
                 <w:noProof/>
                 <w:webHidden/>
               </w:rPr>
-              <w:t>10</w:t>
+              <w:t>11</w:t>
             </w:r>
             <w:r>
               <w:rPr>
@@ -2695,7 +2767,7 @@
               <w:lang w:val="es-MX" w:eastAsia="es-MX"/>
             </w:rPr>
           </w:pPr>
-          <w:hyperlink w:anchor="_Toc32587288" w:history="1">
+          <w:hyperlink w:anchor="_Toc33008066" w:history="1">
             <w:r>
               <w:rPr>
                 <w:rStyle w:val="Hipervnculo"/>
@@ -2741,7 +2813,7 @@
                 <w:noProof/>
                 <w:webHidden/>
               </w:rPr>
-              <w:instrText xml:space="preserve"> PAGEREF _Toc32587288 \h </w:instrText>
+              <w:instrText xml:space="preserve"> PAGEREF _Toc33008066 \h </w:instrText>
             </w:r>
             <w:r>
               <w:rPr>
@@ -2761,7 +2833,7 @@
                 <w:noProof/>
                 <w:webHidden/>
               </w:rPr>
-              <w:t>10</w:t>
+              <w:t>11</w:t>
             </w:r>
             <w:r>
               <w:rPr>
@@ -2789,11 +2861,17 @@
               <w:lang w:val="es-MX" w:eastAsia="es-MX"/>
             </w:rPr>
           </w:pPr>
-          <w:hyperlink w:anchor="_Toc32587289" w:history="1">
+          <w:hyperlink w:anchor="_Toc33008067" w:history="1">
             <w:r>
               <w:rPr>
                 <w:rStyle w:val="Hipervnculo"/>
                 <w:noProof/>
+                <w14:scene3d>
+                  <w14:camera w14:prst="orthographicFront"/>
+                  <w14:lightRig w14:rig="threePt" w14:dir="t">
+                    <w14:rot w14:lat="0" w14:lon="0" w14:rev="0"/>
+                  </w14:lightRig>
+                </w14:scene3d>
               </w:rPr>
               <w:t>3.7</w:t>
             </w:r>
@@ -2835,7 +2913,7 @@
                 <w:noProof/>
                 <w:webHidden/>
               </w:rPr>
-              <w:instrText xml:space="preserve"> PAGEREF _Toc32587289 \h </w:instrText>
+              <w:instrText xml:space="preserve"> PAGEREF _Toc33008067 \h </w:instrText>
             </w:r>
             <w:r>
               <w:rPr>
@@ -2855,7 +2933,7 @@
                 <w:noProof/>
                 <w:webHidden/>
               </w:rPr>
-              <w:t>14</w:t>
+              <w:t>15</w:t>
             </w:r>
             <w:r>
               <w:rPr>
@@ -2884,7 +2962,7 @@
               <w:lang w:val="es-MX" w:eastAsia="es-MX"/>
             </w:rPr>
           </w:pPr>
-          <w:hyperlink w:anchor="_Toc32587290" w:history="1">
+          <w:hyperlink w:anchor="_Toc33008068" w:history="1">
             <w:r>
               <w:rPr>
                 <w:rStyle w:val="Hipervnculo"/>
@@ -2931,7 +3009,7 @@
                 <w:noProof/>
                 <w:webHidden/>
               </w:rPr>
-              <w:instrText xml:space="preserve"> PAGEREF _Toc32587290 \h </w:instrText>
+              <w:instrText xml:space="preserve"> PAGEREF _Toc33008068 \h </w:instrText>
             </w:r>
             <w:r>
               <w:rPr>
@@ -2951,7 +3029,7 @@
                 <w:noProof/>
                 <w:webHidden/>
               </w:rPr>
-              <w:t>15</w:t>
+              <w:t>16</w:t>
             </w:r>
             <w:r>
               <w:rPr>
@@ -2979,11 +3057,17 @@
               <w:lang w:val="es-MX" w:eastAsia="es-MX"/>
             </w:rPr>
           </w:pPr>
-          <w:hyperlink w:anchor="_Toc32587291" w:history="1">
+          <w:hyperlink w:anchor="_Toc33008069" w:history="1">
             <w:r>
               <w:rPr>
                 <w:rStyle w:val="Hipervnculo"/>
                 <w:noProof/>
+                <w14:scene3d>
+                  <w14:camera w14:prst="orthographicFront"/>
+                  <w14:lightRig w14:rig="threePt" w14:dir="t">
+                    <w14:rot w14:lat="0" w14:lon="0" w14:rev="0"/>
+                  </w14:lightRig>
+                </w14:scene3d>
               </w:rPr>
               <w:t>4.1</w:t>
             </w:r>
@@ -3025,7 +3109,7 @@
                 <w:noProof/>
                 <w:webHidden/>
               </w:rPr>
-              <w:instrText xml:space="preserve"> PAGEREF _Toc32587291 \h </w:instrText>
+              <w:instrText xml:space="preserve"> PAGEREF _Toc33008069 \h </w:instrText>
             </w:r>
             <w:r>
               <w:rPr>
@@ -3045,7 +3129,7 @@
                 <w:noProof/>
                 <w:webHidden/>
               </w:rPr>
-              <w:t>15</w:t>
+              <w:t>16</w:t>
             </w:r>
             <w:r>
               <w:rPr>
@@ -3073,11 +3157,17 @@
               <w:lang w:val="es-MX" w:eastAsia="es-MX"/>
             </w:rPr>
           </w:pPr>
-          <w:hyperlink w:anchor="_Toc32587292" w:history="1">
+          <w:hyperlink w:anchor="_Toc33008070" w:history="1">
             <w:r>
               <w:rPr>
                 <w:rStyle w:val="Hipervnculo"/>
                 <w:noProof/>
+                <w14:scene3d>
+                  <w14:camera w14:prst="orthographicFront"/>
+                  <w14:lightRig w14:rig="threePt" w14:dir="t">
+                    <w14:rot w14:lat="0" w14:lon="0" w14:rev="0"/>
+                  </w14:lightRig>
+                </w14:scene3d>
               </w:rPr>
               <w:t>4.2</w:t>
             </w:r>
@@ -3119,7 +3209,7 @@
                 <w:noProof/>
                 <w:webHidden/>
               </w:rPr>
-              <w:instrText xml:space="preserve"> PAGEREF _Toc32587292 \h </w:instrText>
+              <w:instrText xml:space="preserve"> PAGEREF _Toc33008070 \h </w:instrText>
             </w:r>
             <w:r>
               <w:rPr>
@@ -3139,7 +3229,7 @@
                 <w:noProof/>
                 <w:webHidden/>
               </w:rPr>
-              <w:t>15</w:t>
+              <w:t>16</w:t>
             </w:r>
             <w:r>
               <w:rPr>
@@ -3167,11 +3257,17 @@
               <w:lang w:val="es-MX" w:eastAsia="es-MX"/>
             </w:rPr>
           </w:pPr>
-          <w:hyperlink w:anchor="_Toc32587293" w:history="1">
+          <w:hyperlink w:anchor="_Toc33008071" w:history="1">
             <w:r>
               <w:rPr>
                 <w:rStyle w:val="Hipervnculo"/>
                 <w:noProof/>
+                <w14:scene3d>
+                  <w14:camera w14:prst="orthographicFront"/>
+                  <w14:lightRig w14:rig="threePt" w14:dir="t">
+                    <w14:rot w14:lat="0" w14:lon="0" w14:rev="0"/>
+                  </w14:lightRig>
+                </w14:scene3d>
               </w:rPr>
               <w:t>4.3</w:t>
             </w:r>
@@ -3213,7 +3309,7 @@
                 <w:noProof/>
                 <w:webHidden/>
               </w:rPr>
-              <w:instrText xml:space="preserve"> PAGEREF _Toc32587293 \h </w:instrText>
+              <w:instrText xml:space="preserve"> PAGEREF _Toc33008071 \h </w:instrText>
             </w:r>
             <w:r>
               <w:rPr>
@@ -3233,7 +3329,7 @@
                 <w:noProof/>
                 <w:webHidden/>
               </w:rPr>
-              <w:t>15</w:t>
+              <w:t>16</w:t>
             </w:r>
             <w:r>
               <w:rPr>
@@ -3261,11 +3357,17 @@
               <w:lang w:val="es-MX" w:eastAsia="es-MX"/>
             </w:rPr>
           </w:pPr>
-          <w:hyperlink w:anchor="_Toc32587294" w:history="1">
+          <w:hyperlink w:anchor="_Toc33008072" w:history="1">
             <w:r>
               <w:rPr>
                 <w:rStyle w:val="Hipervnculo"/>
                 <w:noProof/>
+                <w14:scene3d>
+                  <w14:camera w14:prst="orthographicFront"/>
+                  <w14:lightRig w14:rig="threePt" w14:dir="t">
+                    <w14:rot w14:lat="0" w14:lon="0" w14:rev="0"/>
+                  </w14:lightRig>
+                </w14:scene3d>
               </w:rPr>
               <w:t>4.4</w:t>
             </w:r>
@@ -3307,7 +3409,7 @@
                 <w:noProof/>
                 <w:webHidden/>
               </w:rPr>
-              <w:instrText xml:space="preserve"> PAGEREF _Toc32587294 \h </w:instrText>
+              <w:instrText xml:space="preserve"> PAGEREF _Toc33008072 \h </w:instrText>
             </w:r>
             <w:r>
               <w:rPr>
@@ -3327,7 +3429,7 @@
                 <w:noProof/>
                 <w:webHidden/>
               </w:rPr>
-              <w:t>16</w:t>
+              <w:t>17</w:t>
             </w:r>
             <w:r>
               <w:rPr>
@@ -3356,7 +3458,7 @@
               <w:lang w:val="es-MX" w:eastAsia="es-MX"/>
             </w:rPr>
           </w:pPr>
-          <w:hyperlink w:anchor="_Toc32587295" w:history="1">
+          <w:hyperlink w:anchor="_Toc33008073" w:history="1">
             <w:r>
               <w:rPr>
                 <w:rStyle w:val="Hipervnculo"/>
@@ -3403,7 +3505,7 @@
                 <w:noProof/>
                 <w:webHidden/>
               </w:rPr>
-              <w:instrText xml:space="preserve"> PAGEREF _Toc32587295 \h </w:instrText>
+              <w:instrText xml:space="preserve"> PAGEREF _Toc33008073 \h </w:instrText>
             </w:r>
             <w:r>
               <w:rPr>
@@ -3423,7 +3525,7 @@
                 <w:noProof/>
                 <w:webHidden/>
               </w:rPr>
-              <w:t>16</w:t>
+              <w:t>18</w:t>
             </w:r>
             <w:r>
               <w:rPr>
@@ -3452,7 +3554,7 @@
               <w:lang w:val="es-MX" w:eastAsia="es-MX"/>
             </w:rPr>
           </w:pPr>
-          <w:hyperlink w:anchor="_Toc32587296" w:history="1">
+          <w:hyperlink w:anchor="_Toc33008074" w:history="1">
             <w:r>
               <w:rPr>
                 <w:rStyle w:val="Hipervnculo"/>
@@ -3499,7 +3601,7 @@
                 <w:noProof/>
                 <w:webHidden/>
               </w:rPr>
-              <w:instrText xml:space="preserve"> PAGEREF _Toc32587296 \h </w:instrText>
+              <w:instrText xml:space="preserve"> PAGEREF _Toc33008074 \h </w:instrText>
             </w:r>
             <w:r>
               <w:rPr>
@@ -3519,7 +3621,7 @@
                 <w:noProof/>
                 <w:webHidden/>
               </w:rPr>
-              <w:t>17</w:t>
+              <w:t>19</w:t>
             </w:r>
             <w:r>
               <w:rPr>
@@ -3548,7 +3650,7 @@
               <w:lang w:val="es-MX" w:eastAsia="es-MX"/>
             </w:rPr>
           </w:pPr>
-          <w:hyperlink w:anchor="_Toc32587297" w:history="1">
+          <w:hyperlink w:anchor="_Toc33008075" w:history="1">
             <w:r>
               <w:rPr>
                 <w:rStyle w:val="Hipervnculo"/>
@@ -3573,9 +3675,405 @@
               <w:rPr>
                 <w:rStyle w:val="Hipervnculo"/>
                 <w:noProof/>
+              </w:rPr>
+              <w:t>USO DE GITHUB DESKTOP PARA EL CONTROL DE VERSIONES</w:t>
+            </w:r>
+            <w:r>
+              <w:rPr>
+                <w:noProof/>
+                <w:webHidden/>
+              </w:rPr>
+              <w:tab/>
+            </w:r>
+            <w:r>
+              <w:rPr>
+                <w:noProof/>
+                <w:webHidden/>
+              </w:rPr>
+              <w:fldChar w:fldCharType="begin"/>
+            </w:r>
+            <w:r>
+              <w:rPr>
+                <w:noProof/>
+                <w:webHidden/>
+              </w:rPr>
+              <w:instrText xml:space="preserve"> PAGEREF _Toc33008075 \h </w:instrText>
+            </w:r>
+            <w:r>
+              <w:rPr>
+                <w:noProof/>
+                <w:webHidden/>
+              </w:rPr>
+            </w:r>
+            <w:r>
+              <w:rPr>
+                <w:noProof/>
+                <w:webHidden/>
+              </w:rPr>
+              <w:fldChar w:fldCharType="separate"/>
+            </w:r>
+            <w:r>
+              <w:rPr>
+                <w:noProof/>
+                <w:webHidden/>
+              </w:rPr>
+              <w:t>20</w:t>
+            </w:r>
+            <w:r>
+              <w:rPr>
+                <w:noProof/>
+                <w:webHidden/>
+              </w:rPr>
+              <w:fldChar w:fldCharType="end"/>
+            </w:r>
+          </w:hyperlink>
+        </w:p>
+        <w:p>
+          <w:pPr>
+            <w:pStyle w:val="TDC2"/>
+            <w:tabs>
+              <w:tab w:val="left" w:pos="660"/>
+              <w:tab w:val="right" w:leader="dot" w:pos="9628"/>
+            </w:tabs>
+            <w:rPr>
+              <w:rFonts w:asciiTheme="minorHAnsi" w:eastAsiaTheme="minorEastAsia" w:hAnsiTheme="minorHAnsi"/>
+              <w:caps w:val="0"/>
+              <w:noProof/>
+              <w:color w:val="auto"/>
+              <w:sz w:val="22"/>
+              <w:szCs w:val="22"/>
+              <w:lang w:val="es-MX" w:eastAsia="es-MX"/>
+            </w:rPr>
+          </w:pPr>
+          <w:hyperlink w:anchor="_Toc33008076" w:history="1">
+            <w:r>
+              <w:rPr>
+                <w:rStyle w:val="Hipervnculo"/>
+                <w:noProof/>
+                <w14:scene3d>
+                  <w14:camera w14:prst="orthographicFront"/>
+                  <w14:lightRig w14:rig="threePt" w14:dir="t">
+                    <w14:rot w14:lat="0" w14:lon="0" w14:rev="0"/>
+                  </w14:lightRig>
+                </w14:scene3d>
+              </w:rPr>
+              <w:t>7.1</w:t>
+            </w:r>
+            <w:r>
+              <w:rPr>
+                <w:rFonts w:asciiTheme="minorHAnsi" w:eastAsiaTheme="minorEastAsia" w:hAnsiTheme="minorHAnsi"/>
+                <w:caps w:val="0"/>
+                <w:noProof/>
+                <w:color w:val="auto"/>
+                <w:sz w:val="22"/>
+                <w:szCs w:val="22"/>
+                <w:lang w:val="es-MX" w:eastAsia="es-MX"/>
+              </w:rPr>
+              <w:tab/>
+            </w:r>
+            <w:r>
+              <w:rPr>
+                <w:rStyle w:val="Hipervnculo"/>
+                <w:noProof/>
+              </w:rPr>
+              <w:t>Instalación y configuración de github desktop</w:t>
+            </w:r>
+            <w:r>
+              <w:rPr>
+                <w:noProof/>
+                <w:webHidden/>
+              </w:rPr>
+              <w:tab/>
+            </w:r>
+            <w:r>
+              <w:rPr>
+                <w:noProof/>
+                <w:webHidden/>
+              </w:rPr>
+              <w:fldChar w:fldCharType="begin"/>
+            </w:r>
+            <w:r>
+              <w:rPr>
+                <w:noProof/>
+                <w:webHidden/>
+              </w:rPr>
+              <w:instrText xml:space="preserve"> PAGEREF _Toc33008076 \h </w:instrText>
+            </w:r>
+            <w:r>
+              <w:rPr>
+                <w:noProof/>
+                <w:webHidden/>
+              </w:rPr>
+            </w:r>
+            <w:r>
+              <w:rPr>
+                <w:noProof/>
+                <w:webHidden/>
+              </w:rPr>
+              <w:fldChar w:fldCharType="separate"/>
+            </w:r>
+            <w:r>
+              <w:rPr>
+                <w:noProof/>
+                <w:webHidden/>
+              </w:rPr>
+              <w:t>20</w:t>
+            </w:r>
+            <w:r>
+              <w:rPr>
+                <w:noProof/>
+                <w:webHidden/>
+              </w:rPr>
+              <w:fldChar w:fldCharType="end"/>
+            </w:r>
+          </w:hyperlink>
+        </w:p>
+        <w:p>
+          <w:pPr>
+            <w:pStyle w:val="TDC2"/>
+            <w:tabs>
+              <w:tab w:val="left" w:pos="660"/>
+              <w:tab w:val="right" w:leader="dot" w:pos="9628"/>
+            </w:tabs>
+            <w:rPr>
+              <w:rFonts w:asciiTheme="minorHAnsi" w:eastAsiaTheme="minorEastAsia" w:hAnsiTheme="minorHAnsi"/>
+              <w:caps w:val="0"/>
+              <w:noProof/>
+              <w:color w:val="auto"/>
+              <w:sz w:val="22"/>
+              <w:szCs w:val="22"/>
+              <w:lang w:val="es-MX" w:eastAsia="es-MX"/>
+            </w:rPr>
+          </w:pPr>
+          <w:hyperlink w:anchor="_Toc33008077" w:history="1">
+            <w:r>
+              <w:rPr>
+                <w:rStyle w:val="Hipervnculo"/>
+                <w:noProof/>
+                <w14:scene3d>
+                  <w14:camera w14:prst="orthographicFront"/>
+                  <w14:lightRig w14:rig="threePt" w14:dir="t">
+                    <w14:rot w14:lat="0" w14:lon="0" w14:rev="0"/>
+                  </w14:lightRig>
+                </w14:scene3d>
+              </w:rPr>
+              <w:t>7.2</w:t>
+            </w:r>
+            <w:r>
+              <w:rPr>
+                <w:rFonts w:asciiTheme="minorHAnsi" w:eastAsiaTheme="minorEastAsia" w:hAnsiTheme="minorHAnsi"/>
+                <w:caps w:val="0"/>
+                <w:noProof/>
+                <w:color w:val="auto"/>
+                <w:sz w:val="22"/>
+                <w:szCs w:val="22"/>
+                <w:lang w:val="es-MX" w:eastAsia="es-MX"/>
+              </w:rPr>
+              <w:tab/>
+            </w:r>
+            <w:r>
+              <w:rPr>
+                <w:rStyle w:val="Hipervnculo"/>
+                <w:noProof/>
+              </w:rPr>
+              <w:t>crear un repositorio en github desktop</w:t>
+            </w:r>
+            <w:r>
+              <w:rPr>
+                <w:noProof/>
+                <w:webHidden/>
+              </w:rPr>
+              <w:tab/>
+            </w:r>
+            <w:r>
+              <w:rPr>
+                <w:noProof/>
+                <w:webHidden/>
+              </w:rPr>
+              <w:fldChar w:fldCharType="begin"/>
+            </w:r>
+            <w:r>
+              <w:rPr>
+                <w:noProof/>
+                <w:webHidden/>
+              </w:rPr>
+              <w:instrText xml:space="preserve"> PAGEREF _Toc33008077 \h </w:instrText>
+            </w:r>
+            <w:r>
+              <w:rPr>
+                <w:noProof/>
+                <w:webHidden/>
+              </w:rPr>
+            </w:r>
+            <w:r>
+              <w:rPr>
+                <w:noProof/>
+                <w:webHidden/>
+              </w:rPr>
+              <w:fldChar w:fldCharType="separate"/>
+            </w:r>
+            <w:r>
+              <w:rPr>
+                <w:noProof/>
+                <w:webHidden/>
+              </w:rPr>
+              <w:t>21</w:t>
+            </w:r>
+            <w:r>
+              <w:rPr>
+                <w:noProof/>
+                <w:webHidden/>
+              </w:rPr>
+              <w:fldChar w:fldCharType="end"/>
+            </w:r>
+          </w:hyperlink>
+        </w:p>
+        <w:p>
+          <w:pPr>
+            <w:pStyle w:val="TDC2"/>
+            <w:tabs>
+              <w:tab w:val="left" w:pos="660"/>
+              <w:tab w:val="right" w:leader="dot" w:pos="9628"/>
+            </w:tabs>
+            <w:rPr>
+              <w:rFonts w:asciiTheme="minorHAnsi" w:eastAsiaTheme="minorEastAsia" w:hAnsiTheme="minorHAnsi"/>
+              <w:caps w:val="0"/>
+              <w:noProof/>
+              <w:color w:val="auto"/>
+              <w:sz w:val="22"/>
+              <w:szCs w:val="22"/>
+              <w:lang w:val="es-MX" w:eastAsia="es-MX"/>
+            </w:rPr>
+          </w:pPr>
+          <w:hyperlink w:anchor="_Toc33008078" w:history="1">
+            <w:r>
+              <w:rPr>
+                <w:rStyle w:val="Hipervnculo"/>
+                <w:noProof/>
+                <w14:scene3d>
+                  <w14:camera w14:prst="orthographicFront"/>
+                  <w14:lightRig w14:rig="threePt" w14:dir="t">
+                    <w14:rot w14:lat="0" w14:lon="0" w14:rev="0"/>
+                  </w14:lightRig>
+                </w14:scene3d>
+              </w:rPr>
+              <w:t>7.3</w:t>
+            </w:r>
+            <w:r>
+              <w:rPr>
+                <w:rFonts w:asciiTheme="minorHAnsi" w:eastAsiaTheme="minorEastAsia" w:hAnsiTheme="minorHAnsi"/>
+                <w:caps w:val="0"/>
+                <w:noProof/>
+                <w:color w:val="auto"/>
+                <w:sz w:val="22"/>
+                <w:szCs w:val="22"/>
+                <w:lang w:val="es-MX" w:eastAsia="es-MX"/>
+              </w:rPr>
+              <w:tab/>
+            </w:r>
+            <w:r>
+              <w:rPr>
+                <w:rStyle w:val="Hipervnculo"/>
+                <w:noProof/>
+              </w:rPr>
+              <w:t>ejemplo de uso de github desktop para el control de versiones</w:t>
+            </w:r>
+            <w:r>
+              <w:rPr>
+                <w:noProof/>
+                <w:webHidden/>
+              </w:rPr>
+              <w:tab/>
+            </w:r>
+            <w:r>
+              <w:rPr>
+                <w:noProof/>
+                <w:webHidden/>
+              </w:rPr>
+              <w:fldChar w:fldCharType="begin"/>
+            </w:r>
+            <w:r>
+              <w:rPr>
+                <w:noProof/>
+                <w:webHidden/>
+              </w:rPr>
+              <w:instrText xml:space="preserve"> PAGEREF _Toc33008078 \h </w:instrText>
+            </w:r>
+            <w:r>
+              <w:rPr>
+                <w:noProof/>
+                <w:webHidden/>
+              </w:rPr>
+            </w:r>
+            <w:r>
+              <w:rPr>
+                <w:noProof/>
+                <w:webHidden/>
+              </w:rPr>
+              <w:fldChar w:fldCharType="separate"/>
+            </w:r>
+            <w:r>
+              <w:rPr>
+                <w:noProof/>
+                <w:webHidden/>
+              </w:rPr>
+              <w:t>21</w:t>
+            </w:r>
+            <w:r>
+              <w:rPr>
+                <w:noProof/>
+                <w:webHidden/>
+              </w:rPr>
+              <w:fldChar w:fldCharType="end"/>
+            </w:r>
+          </w:hyperlink>
+        </w:p>
+        <w:p>
+          <w:pPr>
+            <w:pStyle w:val="TDC1"/>
+            <w:tabs>
+              <w:tab w:val="left" w:pos="660"/>
+              <w:tab w:val="right" w:leader="dot" w:pos="9628"/>
+            </w:tabs>
+            <w:rPr>
+              <w:rFonts w:asciiTheme="minorHAnsi" w:eastAsiaTheme="minorEastAsia" w:hAnsiTheme="minorHAnsi"/>
+              <w:b w:val="0"/>
+              <w:caps w:val="0"/>
+              <w:noProof/>
+              <w:color w:val="auto"/>
+              <w:sz w:val="22"/>
+              <w:szCs w:val="22"/>
+              <w:lang w:val="es-MX" w:eastAsia="es-MX"/>
+            </w:rPr>
+          </w:pPr>
+          <w:hyperlink w:anchor="_Toc33008079" w:history="1">
+            <w:r>
+              <w:rPr>
+                <w:rStyle w:val="Hipervnculo"/>
+                <w:noProof/>
+              </w:rPr>
+              <w:t>8</w:t>
+            </w:r>
+            <w:r>
+              <w:rPr>
+                <w:rFonts w:asciiTheme="minorHAnsi" w:eastAsiaTheme="minorEastAsia" w:hAnsiTheme="minorHAnsi"/>
+                <w:b w:val="0"/>
+                <w:caps w:val="0"/>
+                <w:noProof/>
+                <w:color w:val="auto"/>
+                <w:sz w:val="22"/>
+                <w:szCs w:val="22"/>
+                <w:lang w:val="es-MX" w:eastAsia="es-MX"/>
+              </w:rPr>
+              <w:tab/>
+            </w:r>
+            <w:r>
+              <w:rPr>
+                <w:rStyle w:val="Hipervnculo"/>
+                <w:noProof/>
                 <w:lang w:val="es-ES"/>
               </w:rPr>
-              <w:t>Referencias</w:t>
+              <w:t>REFERENCIAS</w:t>
             </w:r>
             <w:r>
               <w:rPr>
@@ -3596,7 +4094,7 @@
                 <w:noProof/>
                 <w:webHidden/>
               </w:rPr>
-              <w:instrText xml:space="preserve"> PAGEREF _Toc32587297 \h </w:instrText>
+              <w:instrText xml:space="preserve"> PAGEREF _Toc33008079 \h </w:instrText>
             </w:r>
             <w:r>
               <w:rPr>
@@ -3616,7 +4114,7 @@
                 <w:noProof/>
                 <w:webHidden/>
               </w:rPr>
-              <w:t>18</w:t>
+              <w:t>24</w:t>
             </w:r>
             <w:r>
               <w:rPr>
@@ -3648,11 +4146,12 @@
         <w:jc w:val="both"/>
       </w:pPr>
       <w:r>
+        <w:lastRenderedPageBreak/>
         <w:br w:type="page"/>
       </w:r>
-      <w:bookmarkStart w:id="1" w:name="_Toc450665567"/>
-      <w:bookmarkStart w:id="2" w:name="_Toc450651372"/>
-      <w:bookmarkStart w:id="3" w:name="_Toc455480051"/>
+      <w:bookmarkStart w:id="2" w:name="_Toc450665567"/>
+      <w:bookmarkStart w:id="3" w:name="_Toc450651372"/>
+      <w:bookmarkStart w:id="4" w:name="_Toc455480051"/>
       <w:bookmarkEnd w:id="0"/>
     </w:p>
     <w:p>
@@ -3660,15 +4159,15 @@
         <w:pStyle w:val="Ttulo1"/>
         <w:jc w:val="both"/>
       </w:pPr>
-      <w:bookmarkStart w:id="4" w:name="_Toc32587267"/>
-      <w:bookmarkEnd w:id="1"/>
+      <w:bookmarkStart w:id="5" w:name="_Toc33008045"/>
       <w:bookmarkEnd w:id="2"/>
       <w:bookmarkEnd w:id="3"/>
+      <w:bookmarkEnd w:id="4"/>
       <w:r>
         <w:lastRenderedPageBreak/>
         <w:t>INTRODUCCIÓN</w:t>
       </w:r>
-      <w:bookmarkEnd w:id="4"/>
+      <w:bookmarkEnd w:id="5"/>
     </w:p>
     <w:p>
       <w:pPr>
@@ -3682,6 +4181,7 @@
           <w:id w:val="-556395537"/>
           <w:citation/>
         </w:sdtPr>
+        <w:sdtEndPr/>
         <w:sdtContent>
           <w:r>
             <w:fldChar w:fldCharType="begin"/>
@@ -3770,14 +4270,14 @@
       <w:pPr>
         <w:pStyle w:val="Ttulo1"/>
       </w:pPr>
-      <w:bookmarkStart w:id="5" w:name="_Toc32587268"/>
+      <w:bookmarkStart w:id="6" w:name="_Toc33008046"/>
       <w:r>
         <w:t>INSTALACIÓ</w:t>
       </w:r>
       <w:r>
         <w:t>N</w:t>
       </w:r>
-      <w:bookmarkEnd w:id="5"/>
+      <w:bookmarkEnd w:id="6"/>
     </w:p>
     <w:p>
       <w:sdt>
@@ -3785,6 +4285,7 @@
           <w:id w:val="-2003880808"/>
           <w:citation/>
         </w:sdtPr>
+        <w:sdtEndPr/>
         <w:sdtContent>
           <w:r>
             <w:fldChar w:fldCharType="begin"/>
@@ -3815,21 +4316,21 @@
       <w:pPr>
         <w:pStyle w:val="Ttulo2"/>
       </w:pPr>
-      <w:bookmarkStart w:id="6" w:name="_Toc32587269"/>
+      <w:bookmarkStart w:id="7" w:name="_Toc33008047"/>
       <w:r>
         <w:t>pRERREQUISITOS PARA LA IMPLEMENTACIÓN</w:t>
       </w:r>
-      <w:bookmarkEnd w:id="6"/>
+      <w:bookmarkEnd w:id="7"/>
     </w:p>
     <w:p>
       <w:pPr>
         <w:pStyle w:val="Ttulo3"/>
       </w:pPr>
-      <w:bookmarkStart w:id="7" w:name="_Toc32587270"/>
+      <w:bookmarkStart w:id="8" w:name="_Toc33008048"/>
       <w:r>
         <w:t>Verificar que java esté instalado en el equipo</w:t>
       </w:r>
-      <w:bookmarkEnd w:id="7"/>
+      <w:bookmarkEnd w:id="8"/>
     </w:p>
     <w:p/>
     <w:p>
@@ -3957,11 +4458,11 @@
       <w:pPr>
         <w:pStyle w:val="Ttulo2"/>
       </w:pPr>
-      <w:bookmarkStart w:id="8" w:name="_Toc32587271"/>
+      <w:bookmarkStart w:id="9" w:name="_Toc33008049"/>
       <w:r>
         <w:t>Descargar liquibase</w:t>
       </w:r>
-      <w:bookmarkEnd w:id="8"/>
+      <w:bookmarkEnd w:id="9"/>
     </w:p>
     <w:p>
       <w:pPr>
@@ -4060,7 +4561,7 @@
       <w:pPr>
         <w:pStyle w:val="Ttulo2"/>
       </w:pPr>
-      <w:bookmarkStart w:id="9" w:name="_Toc32587272"/>
+      <w:bookmarkStart w:id="10" w:name="_Toc33008050"/>
       <w:r>
         <w:t>Añadir liquibase a las</w:t>
       </w:r>
@@ -4079,7 +4580,7 @@
       <w:r>
         <w:t xml:space="preserve"> del sistema</w:t>
       </w:r>
-      <w:bookmarkEnd w:id="9"/>
+      <w:bookmarkEnd w:id="10"/>
     </w:p>
     <w:p/>
     <w:p>
@@ -4443,17 +4944,17 @@
       <w:pPr>
         <w:pStyle w:val="Ttulo2"/>
       </w:pPr>
-      <w:bookmarkStart w:id="10" w:name="_Toc32587273"/>
+      <w:bookmarkStart w:id="11" w:name="_Toc33008051"/>
       <w:r>
         <w:t>VERIFICACIONES</w:t>
       </w:r>
-      <w:bookmarkEnd w:id="10"/>
+      <w:bookmarkEnd w:id="11"/>
     </w:p>
     <w:p>
       <w:pPr>
         <w:pStyle w:val="Ttulo3"/>
       </w:pPr>
-      <w:bookmarkStart w:id="11" w:name="_Toc32587274"/>
+      <w:bookmarkStart w:id="12" w:name="_Toc33008052"/>
       <w:r>
         <w:t>Verificar que la carpeta "Liquibase-</w:t>
       </w:r>
@@ -4469,7 +4970,7 @@
       <w:r>
         <w:t>" haya sido añadida de manera correcta a las variables de entorno</w:t>
       </w:r>
-      <w:bookmarkEnd w:id="11"/>
+      <w:bookmarkEnd w:id="12"/>
     </w:p>
     <w:p/>
     <w:p>
@@ -4572,11 +5073,11 @@
       <w:pPr>
         <w:pStyle w:val="Ttulo3"/>
       </w:pPr>
-      <w:bookmarkStart w:id="12" w:name="_Toc32587275"/>
+      <w:bookmarkStart w:id="13" w:name="_Toc33008053"/>
       <w:r>
         <w:t>Verificar la correcta instalación de Liquibase</w:t>
       </w:r>
-      <w:bookmarkEnd w:id="12"/>
+      <w:bookmarkEnd w:id="13"/>
     </w:p>
     <w:p/>
     <w:p>
@@ -4598,11 +5099,11 @@
       <w:pPr>
         <w:pStyle w:val="Ttulo3"/>
       </w:pPr>
-      <w:bookmarkStart w:id="13" w:name="_Toc32587276"/>
+      <w:bookmarkStart w:id="14" w:name="_Toc33008054"/>
       <w:r>
         <w:t>Otras consideraciones</w:t>
       </w:r>
-      <w:bookmarkEnd w:id="13"/>
+      <w:bookmarkEnd w:id="14"/>
     </w:p>
     <w:p/>
     <w:p>
@@ -4724,11 +5225,11 @@
       <w:pPr>
         <w:pStyle w:val="Ttulo1"/>
       </w:pPr>
-      <w:bookmarkStart w:id="14" w:name="_Toc32587277"/>
+      <w:bookmarkStart w:id="15" w:name="_Toc33008055"/>
       <w:r>
         <w:t>CREAR UN NUEVO PROYECTO LIQUIBASE CON WINDOWS MySQL</w:t>
       </w:r>
-      <w:bookmarkEnd w:id="14"/>
+      <w:bookmarkEnd w:id="15"/>
     </w:p>
     <w:p>
       <w:pPr>
@@ -4745,7 +5246,7 @@
         <w:ind w:left="360"/>
         <w:jc w:val="both"/>
       </w:pPr>
-      <w:bookmarkStart w:id="15" w:name="_Hlk32584397"/>
+      <w:bookmarkStart w:id="16" w:name="_Hlk32584397"/>
       <w:r>
         <w:t>Descargar el controlador jdbc de MySQL, por ejemplo "</w:t>
       </w:r>
@@ -4771,7 +5272,7 @@
         <w:t xml:space="preserve"> </w:t>
       </w:r>
     </w:p>
-    <w:bookmarkEnd w:id="15"/>
+    <w:bookmarkEnd w:id="16"/>
     <w:p>
       <w:pPr>
         <w:jc w:val="both"/>
@@ -4825,7 +5326,7 @@
       <w:pPr>
         <w:pStyle w:val="Ttulo2"/>
       </w:pPr>
-      <w:bookmarkStart w:id="16" w:name="_Toc32587278"/>
+      <w:bookmarkStart w:id="17" w:name="_Toc33008056"/>
       <w:r>
         <w:t xml:space="preserve">cREACIÓN </w:t>
       </w:r>
@@ -4835,7 +5336,7 @@
       <w:r>
         <w:t>DEL ARCHIVO PROPERTIES</w:t>
       </w:r>
-      <w:bookmarkEnd w:id="16"/>
+      <w:bookmarkEnd w:id="17"/>
     </w:p>
     <w:p/>
     <w:p>
@@ -4848,7 +5349,7 @@
         <w:ind w:left="360"/>
         <w:jc w:val="both"/>
       </w:pPr>
-      <w:bookmarkStart w:id="17" w:name="_Hlk32585476"/>
+      <w:bookmarkStart w:id="18" w:name="_Hlk32585476"/>
       <w:r>
         <w:t>Dentro de la carpeta "</w:t>
       </w:r>
@@ -4877,7 +5378,7 @@
         <w:t>Asignar el siguiente nombre al documento de texto "liquibase.properties". El archivo liquibase.properties contiene las especificaciones que permitirán la conexión entre liquibase y el SGBD MySQL.</w:t>
       </w:r>
     </w:p>
-    <w:bookmarkEnd w:id="17"/>
+    <w:bookmarkEnd w:id="18"/>
     <w:p>
       <w:pPr>
         <w:jc w:val="both"/>
@@ -4888,11 +5389,11 @@
         <w:pStyle w:val="Ttulo2"/>
         <w:ind w:left="567"/>
       </w:pPr>
-      <w:bookmarkStart w:id="18" w:name="_Toc32587279"/>
+      <w:bookmarkStart w:id="19" w:name="_Toc33008057"/>
       <w:r>
         <w:t>CONFIGURACIÓN DEL ARCHIVO PROPERTIES</w:t>
       </w:r>
-      <w:bookmarkEnd w:id="18"/>
+      <w:bookmarkEnd w:id="19"/>
     </w:p>
     <w:p>
       <w:pPr>
@@ -4908,12 +5409,12 @@
         </w:numPr>
         <w:ind w:left="426" w:hanging="426"/>
       </w:pPr>
-      <w:bookmarkStart w:id="19" w:name="_Hlk32585868"/>
+      <w:bookmarkStart w:id="20" w:name="_Hlk32585868"/>
       <w:r>
         <w:t>Abrir el documento "liquibase.properties" y añadir y editar los siguientes campos:</w:t>
       </w:r>
     </w:p>
-    <w:bookmarkEnd w:id="19"/>
+    <w:bookmarkEnd w:id="20"/>
     <w:p>
       <w:pPr>
         <w:jc w:val="both"/>
@@ -4982,12 +5483,12 @@
       <w:pPr>
         <w:jc w:val="both"/>
       </w:pPr>
-      <w:bookmarkStart w:id="20" w:name="_Hlk32586180"/>
+      <w:bookmarkStart w:id="21" w:name="_Hlk32586180"/>
       <w:r>
         <w:t>El uso de doble diagonal en la especificación de la ruta de ubicación se debe a la creación del proyecto en el sistema operativo Windows y de igual forma, el uso de una ruta parcial hasta la ubicación del controlador jdbc .jar</w:t>
       </w:r>
     </w:p>
-    <w:bookmarkEnd w:id="20"/>
+    <w:bookmarkEnd w:id="21"/>
     <w:p>
       <w:pPr>
         <w:jc w:val="both"/>
@@ -4997,11 +5498,11 @@
       <w:pPr>
         <w:pStyle w:val="Ttulo2"/>
       </w:pPr>
-      <w:bookmarkStart w:id="21" w:name="_Toc32587280"/>
+      <w:bookmarkStart w:id="22" w:name="_Toc33008058"/>
       <w:r>
         <w:t>DETALLES ADICIONALES AL ARCHIVO PROPERTIES</w:t>
       </w:r>
-      <w:bookmarkEnd w:id="21"/>
+      <w:bookmarkEnd w:id="22"/>
     </w:p>
     <w:p>
       <w:pPr>
@@ -5266,11 +5767,11 @@
       <w:pPr>
         <w:pStyle w:val="Ttulo2"/>
       </w:pPr>
-      <w:bookmarkStart w:id="22" w:name="_Toc32587281"/>
+      <w:bookmarkStart w:id="23" w:name="_Toc33008059"/>
       <w:r>
         <w:t>cREAR UN ARCHIVO DB.CHANGELOG.XML</w:t>
       </w:r>
-      <w:bookmarkEnd w:id="22"/>
+      <w:bookmarkEnd w:id="23"/>
     </w:p>
     <w:p/>
     <w:p>
@@ -5283,7 +5784,7 @@
         <w:ind w:left="426" w:hanging="426"/>
         <w:jc w:val="both"/>
       </w:pPr>
-      <w:bookmarkStart w:id="23" w:name="_Hlk32586446"/>
+      <w:bookmarkStart w:id="24" w:name="_Hlk32586446"/>
       <w:r>
         <w:t xml:space="preserve">Dentro de la carpeta "LiquibaseMySQL" crear un nuevo documento de texto. Al interior de la carpeta presionar "clic derecho", seleccionar "Nuevo", y "Documento de texto". </w:t>
       </w:r>
@@ -5339,7 +5840,7 @@
       <w:r>
         <w:t>Abrir el documento "dbchangelog.xml" y añadir el siguiente código:</w:t>
       </w:r>
-      <w:bookmarkEnd w:id="23"/>
+      <w:bookmarkEnd w:id="24"/>
     </w:p>
     <w:p/>
     <w:p>
@@ -5535,11 +6036,11 @@
       <w:pPr>
         <w:pStyle w:val="Ttulo2"/>
       </w:pPr>
-      <w:bookmarkStart w:id="24" w:name="_Toc32587282"/>
+      <w:bookmarkStart w:id="25" w:name="_Toc33008060"/>
       <w:r>
         <w:t>CREACIÓN Y CONFIGURACIÓN DEL ARCHIVO CHANGELOG RAÍZ O TAMBIÉN LLAMADO CHANGELOG-MÁSTER</w:t>
       </w:r>
-      <w:bookmarkEnd w:id="24"/>
+      <w:bookmarkEnd w:id="25"/>
     </w:p>
     <w:p/>
     <w:p>
@@ -5950,11 +6451,11 @@
       <w:pPr>
         <w:pStyle w:val="Ttulo2"/>
       </w:pPr>
-      <w:bookmarkStart w:id="25" w:name="_Toc32587283"/>
+      <w:bookmarkStart w:id="26" w:name="_Toc33008061"/>
       <w:r>
         <w:t>Estructura interna delos archivos changelog</w:t>
       </w:r>
-      <w:bookmarkEnd w:id="25"/>
+      <w:bookmarkEnd w:id="26"/>
     </w:p>
     <w:p/>
     <w:p>
@@ -5967,22 +6468,22 @@
       <w:pPr>
         <w:pStyle w:val="Ttulo3"/>
       </w:pPr>
-      <w:bookmarkStart w:id="26" w:name="_Toc32587284"/>
+      <w:bookmarkStart w:id="27" w:name="_Toc33008062"/>
       <w:r>
         <w:t>changesets</w:t>
       </w:r>
-      <w:bookmarkEnd w:id="26"/>
-    </w:p>
-    <w:p>
-      <w:pPr>
-        <w:jc w:val="both"/>
-      </w:pPr>
-    </w:p>
-    <w:p>
-      <w:pPr>
-        <w:jc w:val="both"/>
-      </w:pPr>
-      <w:bookmarkStart w:id="27" w:name="_Hlk32587356"/>
+      <w:bookmarkEnd w:id="27"/>
+    </w:p>
+    <w:p>
+      <w:pPr>
+        <w:jc w:val="both"/>
+      </w:pPr>
+    </w:p>
+    <w:p>
+      <w:pPr>
+        <w:jc w:val="both"/>
+      </w:pPr>
+      <w:bookmarkStart w:id="28" w:name="_Hlk32587356"/>
       <w:r>
         <w:t xml:space="preserve">Los changesets son las unidades de cambio dentro de cada changelog que Liquibase rastrea durante su ejecución al compararlos con los registros (los changesets que ya han sido ejecutados) de la tabla DATABASECHANGELOG con la finalidad de ejecutar aquellos que no han sido ejecutados. Cada </w:t>
       </w:r>
@@ -5991,7 +6492,7 @@
         <w:t>changeset es identificado por el "author", "id" y el nombre de archivo y contienen uno o más cambios que describen la o las modificaciones a aplicar en la base de datos.</w:t>
       </w:r>
     </w:p>
-    <w:bookmarkEnd w:id="27"/>
+    <w:bookmarkEnd w:id="28"/>
     <w:p>
       <w:pPr>
         <w:jc w:val="both"/>
@@ -6001,11 +6502,11 @@
       <w:pPr>
         <w:pStyle w:val="Ttulo3"/>
       </w:pPr>
-      <w:bookmarkStart w:id="28" w:name="_Toc32587285"/>
+      <w:bookmarkStart w:id="29" w:name="_Toc33008063"/>
       <w:r>
         <w:t>precondiciones</w:t>
       </w:r>
-      <w:bookmarkEnd w:id="28"/>
+      <w:bookmarkEnd w:id="29"/>
     </w:p>
     <w:p>
       <w:pPr>
@@ -6029,11 +6530,11 @@
       <w:pPr>
         <w:pStyle w:val="Ttulo3"/>
       </w:pPr>
-      <w:bookmarkStart w:id="29" w:name="_Toc32587286"/>
+      <w:bookmarkStart w:id="30" w:name="_Toc33008064"/>
       <w:r>
         <w:t>contextos</w:t>
       </w:r>
-      <w:bookmarkEnd w:id="29"/>
+      <w:bookmarkEnd w:id="30"/>
     </w:p>
     <w:p>
       <w:pPr>
@@ -6057,11 +6558,11 @@
       <w:pPr>
         <w:pStyle w:val="Ttulo3"/>
       </w:pPr>
-      <w:bookmarkStart w:id="30" w:name="_Toc32587287"/>
+      <w:bookmarkStart w:id="31" w:name="_Toc33008065"/>
       <w:r>
         <w:t>etiquetas</w:t>
       </w:r>
-      <w:bookmarkEnd w:id="30"/>
+      <w:bookmarkEnd w:id="31"/>
     </w:p>
     <w:p>
       <w:pPr>
@@ -6085,11 +6586,11 @@
       <w:pPr>
         <w:pStyle w:val="Ttulo3"/>
       </w:pPr>
-      <w:bookmarkStart w:id="31" w:name="_Toc32587288"/>
+      <w:bookmarkStart w:id="32" w:name="_Toc33008066"/>
       <w:r>
         <w:t>Rollback</w:t>
       </w:r>
-      <w:bookmarkEnd w:id="31"/>
+      <w:bookmarkEnd w:id="32"/>
     </w:p>
     <w:p>
       <w:pPr>
@@ -7165,11 +7666,11 @@
       <w:pPr>
         <w:pStyle w:val="Ttulo2"/>
       </w:pPr>
-      <w:bookmarkStart w:id="32" w:name="_Toc32587289"/>
+      <w:bookmarkStart w:id="33" w:name="_Toc33008067"/>
       <w:r>
         <w:t>Comandos básicos</w:t>
       </w:r>
-      <w:bookmarkEnd w:id="32"/>
+      <w:bookmarkEnd w:id="33"/>
     </w:p>
     <w:p/>
     <w:p>
@@ -7228,12 +7729,12 @@
       <w:pPr>
         <w:pStyle w:val="Ttulo1"/>
       </w:pPr>
-      <w:bookmarkStart w:id="33" w:name="_Toc32587290"/>
+      <w:bookmarkStart w:id="34" w:name="_Toc33008068"/>
       <w:r>
         <w:lastRenderedPageBreak/>
         <w:t>CREAR UN NUEVO PROYECTO LIQUIBASE CON ORACLE EN WINDOWS</w:t>
       </w:r>
-      <w:bookmarkEnd w:id="33"/>
+      <w:bookmarkEnd w:id="34"/>
     </w:p>
     <w:p/>
     <w:p>
@@ -7326,11 +7827,11 @@
       <w:pPr>
         <w:pStyle w:val="Ttulo2"/>
       </w:pPr>
-      <w:bookmarkStart w:id="34" w:name="_Toc32587291"/>
+      <w:bookmarkStart w:id="35" w:name="_Toc33008069"/>
       <w:r>
         <w:t>Creación del archivo properties</w:t>
       </w:r>
-      <w:bookmarkEnd w:id="34"/>
+      <w:bookmarkEnd w:id="35"/>
     </w:p>
     <w:p/>
     <w:p>
@@ -7417,11 +7918,11 @@
       <w:pPr>
         <w:pStyle w:val="Ttulo2"/>
       </w:pPr>
-      <w:bookmarkStart w:id="35" w:name="_Toc32587292"/>
+      <w:bookmarkStart w:id="36" w:name="_Toc33008070"/>
       <w:r>
         <w:t>Configuración del archivo properties</w:t>
       </w:r>
-      <w:bookmarkEnd w:id="35"/>
+      <w:bookmarkEnd w:id="36"/>
     </w:p>
     <w:p/>
     <w:p>
@@ -7519,11 +8020,11 @@
       <w:pPr>
         <w:pStyle w:val="Ttulo2"/>
       </w:pPr>
-      <w:bookmarkStart w:id="36" w:name="_Toc32587293"/>
+      <w:bookmarkStart w:id="37" w:name="_Toc33008071"/>
       <w:r>
         <w:t>cREAR UN ARCHIVO DB.CHANGELOG.XML</w:t>
       </w:r>
-      <w:bookmarkEnd w:id="36"/>
+      <w:bookmarkEnd w:id="37"/>
     </w:p>
     <w:p/>
     <w:p>
@@ -7785,11 +8286,11 @@
       <w:pPr>
         <w:pStyle w:val="Ttulo2"/>
       </w:pPr>
-      <w:bookmarkStart w:id="37" w:name="_Toc32587294"/>
+      <w:bookmarkStart w:id="38" w:name="_Toc33008072"/>
       <w:r>
         <w:t>adición de changesets al archivo changelog</w:t>
       </w:r>
-      <w:bookmarkEnd w:id="37"/>
+      <w:bookmarkEnd w:id="38"/>
     </w:p>
     <w:p/>
     <w:p>
@@ -8593,11 +9094,11 @@
       <w:pPr>
         <w:pStyle w:val="Ttulo1"/>
       </w:pPr>
-      <w:bookmarkStart w:id="38" w:name="_Toc32587295"/>
+      <w:bookmarkStart w:id="39" w:name="_Toc33008073"/>
       <w:r>
         <w:t>INSTALACIÓN DE GITLAB EN CENTOS</w:t>
       </w:r>
-      <w:bookmarkEnd w:id="38"/>
+      <w:bookmarkEnd w:id="39"/>
     </w:p>
     <w:p>
       <w:pPr>
@@ -8608,6 +9109,7 @@
           <w:id w:val="2064437609"/>
           <w:citation/>
         </w:sdtPr>
+        <w:sdtEndPr/>
         <w:sdtContent>
           <w:r>
             <w:fldChar w:fldCharType="begin"/>
@@ -8984,11 +9486,11 @@
       <w:r>
         <w:t xml:space="preserve"> el paquete </w:t>
       </w:r>
-      <w:bookmarkStart w:id="39" w:name="_Hlk32577345"/>
+      <w:bookmarkStart w:id="40" w:name="_Hlk32577345"/>
       <w:r>
         <w:t>GitLab Community Edition</w:t>
       </w:r>
-      <w:bookmarkEnd w:id="39"/>
+      <w:bookmarkEnd w:id="40"/>
       <w:r>
         <w:rPr>
           <w:rStyle w:val="Refdenotaalpie"/>
@@ -9208,11 +9710,11 @@
       <w:pPr>
         <w:pStyle w:val="Ttulo1"/>
       </w:pPr>
-      <w:bookmarkStart w:id="40" w:name="_Toc32587296"/>
+      <w:bookmarkStart w:id="41" w:name="_Toc33008074"/>
       <w:r>
         <w:t>CONFIGURAR GITLAB EN CENTOS</w:t>
       </w:r>
-      <w:bookmarkEnd w:id="40"/>
+      <w:bookmarkEnd w:id="41"/>
     </w:p>
     <w:p>
       <w:pPr>
@@ -9497,14 +9999,17 @@
       <w:pPr>
         <w:pStyle w:val="Ttulo1"/>
       </w:pPr>
+      <w:bookmarkStart w:id="42" w:name="_Toc33008075"/>
       <w:r>
         <w:t>USO DE GITHUB DESKTOP PARA EL CONTROL DE VERSIONES</w:t>
       </w:r>
+      <w:bookmarkEnd w:id="42"/>
     </w:p>
     <w:p>
       <w:pPr>
         <w:pStyle w:val="Ttulo2"/>
       </w:pPr>
+      <w:bookmarkStart w:id="43" w:name="_Toc33008076"/>
       <w:r>
         <w:t xml:space="preserve">Instalación </w:t>
       </w:r>
@@ -9514,6 +10019,7 @@
       <w:r>
         <w:t>de github desktop</w:t>
       </w:r>
+      <w:bookmarkEnd w:id="43"/>
       <w:r>
         <w:t xml:space="preserve"> </w:t>
       </w:r>
@@ -9528,6 +10034,7 @@
           <w:id w:val="1829092641"/>
           <w:citation/>
         </w:sdtPr>
+        <w:sdtEndPr/>
         <w:sdtContent>
           <w:r>
             <w:fldChar w:fldCharType="begin"/>
@@ -9724,9 +10231,11 @@
       <w:pPr>
         <w:pStyle w:val="Ttulo2"/>
       </w:pPr>
+      <w:bookmarkStart w:id="44" w:name="_Toc33008077"/>
       <w:r>
         <w:t>crear un repositorio en github desktop</w:t>
       </w:r>
+      <w:bookmarkEnd w:id="44"/>
     </w:p>
     <w:p/>
     <w:p>
@@ -9842,9 +10351,11 @@
       <w:pPr>
         <w:pStyle w:val="Ttulo2"/>
       </w:pPr>
+      <w:bookmarkStart w:id="45" w:name="_Toc33008078"/>
       <w:r>
         <w:t>ejemplo de uso de github desktop para el control de versiones</w:t>
       </w:r>
+      <w:bookmarkEnd w:id="45"/>
     </w:p>
     <w:p/>
     <w:p>
@@ -10009,7 +10520,7 @@
           <w:bCs/>
         </w:rPr>
       </w:pPr>
-      <w:bookmarkStart w:id="41" w:name="_Hlk32937563"/>
+      <w:bookmarkStart w:id="46" w:name="_Hlk32937563"/>
       <w:r>
         <w:rPr>
           <w:b/>
@@ -10018,7 +10529,7 @@
         <w:t>sms_outbound_messages.sql</w:t>
       </w:r>
     </w:p>
-    <w:bookmarkEnd w:id="41"/>
+    <w:bookmarkEnd w:id="46"/>
     <w:p>
       <w:pPr>
         <w:pStyle w:val="Prrafodelista"/>
@@ -10489,13 +11000,7 @@
         <w:t xml:space="preserve">En ocasiones </w:t>
       </w:r>
       <w:r>
-        <w:t xml:space="preserve">las modificaciones que se realizaron de manera local son incompatibles con las modificaciones </w:t>
-      </w:r>
-      <w:r>
-        <w:t>que ya se encuentran en el repositorio central</w:t>
-      </w:r>
-      <w:r>
-        <w:t>, ello presenta un conflicto. Por ejemplo, cuando en el mismo registro</w:t>
+        <w:t>las modificaciones que se realizaron de manera local son incompatibles con las modificaciones que ya se encuentran en el repositorio central, ello presenta un conflicto. Por ejemplo, cuando en el mismo registro</w:t>
       </w:r>
       <w:r>
         <w:t xml:space="preserve">, en el campo teléfono </w:t>
@@ -10902,7 +11407,7 @@
         <w:jc w:val="both"/>
       </w:pPr>
     </w:p>
-    <w:bookmarkStart w:id="42" w:name="_Toc32587297" w:displacedByCustomXml="next"/>
+    <w:bookmarkStart w:id="47" w:name="_Toc33008079" w:displacedByCustomXml="next"/>
     <w:sdt>
       <w:sdtPr>
         <w:rPr>
@@ -10935,13 +11440,14 @@
             </w:rPr>
             <w:t>REFERENCIAS</w:t>
           </w:r>
-          <w:bookmarkEnd w:id="42"/>
+          <w:bookmarkEnd w:id="47"/>
         </w:p>
         <w:sdt>
           <w:sdtPr>
             <w:id w:val="-573587230"/>
             <w:bibliography/>
           </w:sdtPr>
+          <w:sdtEndPr/>
           <w:sdtContent>
             <w:p>
               <w:pPr>
@@ -11212,8 +11718,6 @@
         </w:rPr>
         <w:t xml:space="preserve"> </w:t>
       </w:r>
-      <w:bookmarkStart w:id="43" w:name="_GoBack"/>
-      <w:bookmarkEnd w:id="43"/>
     </w:p>
     <w:p>
       <w:pPr>
@@ -18302,14 +18806,12 @@
 </file>
 
 <file path=customXml/item1.xml><?xml version="1.0" encoding="utf-8"?>
-<s:customData xmlns="http://www.wps.cn/officeDocument/2013/wpsCustomData" xmlns:s="http://www.wps.cn/officeDocument/2013/wpsCustomData">
-  <customSectProps>
-    <customSectPr/>
-  </customSectProps>
-  <customShpExts>
-    <customShpInfo spid="_x0000_s1026" textRotate="1"/>
-  </customShpExts>
-</s:customData>
+<?mso-contentType ?>
+<FormTemplates xmlns="http://schemas.microsoft.com/sharepoint/v3/contenttype/forms">
+  <Display>DocumentLibraryForm</Display>
+  <Edit>DocumentLibraryForm</Edit>
+  <New>DocumentLibraryForm</New>
+</FormTemplates>
 </file>
 
 <file path=customXml/item2.xml><?xml version="1.0" encoding="utf-8"?>
@@ -18477,12 +18979,14 @@
 </file>
 
 <file path=customXml/item3.xml><?xml version="1.0" encoding="utf-8"?>
-<?mso-contentType ?>
-<FormTemplates xmlns="http://schemas.microsoft.com/sharepoint/v3/contenttype/forms">
-  <Display>DocumentLibraryForm</Display>
-  <Edit>DocumentLibraryForm</Edit>
-  <New>DocumentLibraryForm</New>
-</FormTemplates>
+<s:customData xmlns="http://www.wps.cn/officeDocument/2013/wpsCustomData" xmlns:s="http://www.wps.cn/officeDocument/2013/wpsCustomData">
+  <customSectProps>
+    <customSectPr/>
+  </customSectProps>
+  <customShpExts>
+    <customShpInfo spid="_x0000_s1026" textRotate="1"/>
+  </customShpExts>
+</s:customData>
 </file>
 
 <file path=customXml/item4.xml><?xml version="1.0" encoding="utf-8"?>
@@ -18603,9 +19107,9 @@
 </file>
 
 <file path=customXml/itemProps1.xml><?xml version="1.0" encoding="utf-8"?>
-<ds:datastoreItem xmlns:ds="http://schemas.openxmlformats.org/officeDocument/2006/customXml" ds:itemID="{B1977F7D-205B-4081-913C-38D41E755F92}">
+<ds:datastoreItem xmlns:ds="http://schemas.openxmlformats.org/officeDocument/2006/customXml" ds:itemID="{D163A6E4-36B6-4E9F-B758-A4EFE465201C}">
   <ds:schemaRefs>
-    <ds:schemaRef ds:uri="http://www.wps.cn/officeDocument/2013/wpsCustomData"/>
+    <ds:schemaRef ds:uri="http://schemas.microsoft.com/sharepoint/v3/contenttype/forms"/>
   </ds:schemaRefs>
 </ds:datastoreItem>
 </file>
@@ -18629,9 +19133,9 @@
 </file>
 
 <file path=customXml/itemProps3.xml><?xml version="1.0" encoding="utf-8"?>
-<ds:datastoreItem xmlns:ds="http://schemas.openxmlformats.org/officeDocument/2006/customXml" ds:itemID="{D163A6E4-36B6-4E9F-B758-A4EFE465201C}">
+<ds:datastoreItem xmlns:ds="http://schemas.openxmlformats.org/officeDocument/2006/customXml" ds:itemID="{B1977F7D-205B-4081-913C-38D41E755F92}">
   <ds:schemaRefs>
-    <ds:schemaRef ds:uri="http://schemas.microsoft.com/sharepoint/v3/contenttype/forms"/>
+    <ds:schemaRef ds:uri="http://www.wps.cn/officeDocument/2013/wpsCustomData"/>
   </ds:schemaRefs>
 </ds:datastoreItem>
 </file>
@@ -18646,7 +19150,7 @@
 </file>
 
 <file path=customXml/itemProps5.xml><?xml version="1.0" encoding="utf-8"?>
-<ds:datastoreItem xmlns:ds="http://schemas.openxmlformats.org/officeDocument/2006/customXml" ds:itemID="{623586AA-9523-4D87-8548-796A8461D067}">
+<ds:datastoreItem xmlns:ds="http://schemas.openxmlformats.org/officeDocument/2006/customXml" ds:itemID="{6C147C8E-4B7F-4AEB-AA39-E7C6F34F0A30}">
   <ds:schemaRefs>
     <ds:schemaRef ds:uri="http://schemas.openxmlformats.org/officeDocument/2006/bibliography"/>
   </ds:schemaRefs>

</xml_diff>